<commit_message>
Uploaded reviewer responses and marked up manuscript.
</commit_message>
<xml_diff>
--- a/Response_Reviewers/JCED_Response_Reviewers.docx
+++ b/Response_Reviewers/JCED_Response_Reviewers.docx
@@ -10,6 +10,8 @@
           <w:sz w:val="32"/>
         </w:rPr>
       </w:pPr>
+      <w:bookmarkStart w:id="0" w:name="_GoBack"/>
+      <w:bookmarkEnd w:id="0"/>
       <w:r>
         <w:rPr>
           <w:sz w:val="32"/>
@@ -1958,22 +1960,23 @@
       <w:pPr>
         <w:rPr>
           <w:rFonts w:ascii="Arial" w:hAnsi="Arial" w:cs="Arial"/>
-          <w:color w:val="222222"/>
-          <w:shd w:val="clear" w:color="auto" w:fill="FFFFFF"/>
-        </w:rPr>
-      </w:pPr>
-      <w:r>
-        <w:rPr>
-          <w:rFonts w:ascii="Arial" w:hAnsi="Arial" w:cs="Arial"/>
           <w:noProof/>
           <w:color w:val="222222"/>
           <w:shd w:val="clear" w:color="auto" w:fill="FFFFFF"/>
         </w:rPr>
+      </w:pPr>
+      <w:r>
+        <w:rPr>
+          <w:rFonts w:ascii="Arial" w:hAnsi="Arial" w:cs="Arial"/>
+          <w:noProof/>
+          <w:color w:val="222222"/>
+          <w:shd w:val="clear" w:color="auto" w:fill="FFFFFF"/>
+        </w:rPr>
         <w:drawing>
-          <wp:inline distT="0" distB="0" distL="0" distR="0" wp14:anchorId="1B85ADC4" wp14:editId="1AD4568F">
-            <wp:extent cx="5943600" cy="631190"/>
-            <wp:effectExtent l="0" t="0" r="0" b="0"/>
-            <wp:docPr id="12" name="Picture 12"/>
+          <wp:inline distT="0" distB="0" distL="0" distR="0" wp14:anchorId="4658DA93" wp14:editId="334F909D">
+            <wp:extent cx="5303520" cy="564515"/>
+            <wp:effectExtent l="0" t="0" r="0" b="6985"/>
+            <wp:docPr id="4" name="Picture 4"/>
             <wp:cNvGraphicFramePr>
               <a:graphicFrameLocks xmlns:a="http://schemas.openxmlformats.org/drawingml/2006/main" noChangeAspect="1"/>
             </wp:cNvGraphicFramePr>
@@ -1981,7 +1984,7 @@
               <a:graphicData uri="http://schemas.openxmlformats.org/drawingml/2006/picture">
                 <pic:pic xmlns:pic="http://schemas.openxmlformats.org/drawingml/2006/picture">
                   <pic:nvPicPr>
-                    <pic:cNvPr id="0" name="Picture 5"/>
+                    <pic:cNvPr id="0" name="Picture 2"/>
                     <pic:cNvPicPr>
                       <a:picLocks noChangeAspect="1" noChangeArrowheads="1"/>
                     </pic:cNvPicPr>
@@ -2002,7 +2005,7 @@
                   <pic:spPr bwMode="auto">
                     <a:xfrm>
                       <a:off x="0" y="0"/>
-                      <a:ext cx="5943600" cy="631190"/>
+                      <a:ext cx="5303520" cy="564515"/>
                     </a:xfrm>
                     <a:prstGeom prst="rect">
                       <a:avLst/>
@@ -2035,10 +2038,10 @@
           <w:shd w:val="clear" w:color="auto" w:fill="FFFFFF"/>
         </w:rPr>
         <w:drawing>
-          <wp:inline distT="0" distB="0" distL="0" distR="0" wp14:anchorId="19014A84" wp14:editId="663672EB">
-            <wp:extent cx="5943600" cy="713740"/>
-            <wp:effectExtent l="0" t="0" r="0" b="0"/>
-            <wp:docPr id="13" name="Picture 13"/>
+          <wp:inline distT="0" distB="0" distL="0" distR="0" wp14:anchorId="3C2331EE" wp14:editId="302F8CAF">
+            <wp:extent cx="5303520" cy="564515"/>
+            <wp:effectExtent l="0" t="0" r="0" b="6985"/>
+            <wp:docPr id="5" name="Picture 5"/>
             <wp:cNvGraphicFramePr>
               <a:graphicFrameLocks xmlns:a="http://schemas.openxmlformats.org/drawingml/2006/main" noChangeAspect="1"/>
             </wp:cNvGraphicFramePr>
@@ -2046,7 +2049,7 @@
               <a:graphicData uri="http://schemas.openxmlformats.org/drawingml/2006/picture">
                 <pic:pic xmlns:pic="http://schemas.openxmlformats.org/drawingml/2006/picture">
                   <pic:nvPicPr>
-                    <pic:cNvPr id="0" name="Picture 6"/>
+                    <pic:cNvPr id="0" name="Picture 3"/>
                     <pic:cNvPicPr>
                       <a:picLocks noChangeAspect="1" noChangeArrowheads="1"/>
                     </pic:cNvPicPr>
@@ -2067,7 +2070,7 @@
                   <pic:spPr bwMode="auto">
                     <a:xfrm>
                       <a:off x="0" y="0"/>
-                      <a:ext cx="5943600" cy="713740"/>
+                      <a:ext cx="5303520" cy="564515"/>
                     </a:xfrm>
                     <a:prstGeom prst="rect">
                       <a:avLst/>
@@ -2810,7 +2813,47 @@
           <w:szCs w:val="19"/>
           <w:shd w:val="clear" w:color="auto" w:fill="FFFFFF"/>
         </w:rPr>
-        <w:t xml:space="preserve"> different. HS-GCMC modifies the sampling while GCMC-MBAR modifies the data analysis. Therefore, it is conceivable to combine the two methods</w:t>
+        <w:t xml:space="preserve"> different. HS-GCMC</w:t>
+      </w:r>
+      <w:r>
+        <w:rPr>
+          <w:rFonts w:ascii="Arial" w:hAnsi="Arial" w:cs="Arial"/>
+          <w:color w:val="00B0F0"/>
+          <w:sz w:val="19"/>
+          <w:szCs w:val="19"/>
+          <w:shd w:val="clear" w:color="auto" w:fill="FFFFFF"/>
+        </w:rPr>
+        <w:t xml:space="preserve"> primarily</w:t>
+      </w:r>
+      <w:r>
+        <w:rPr>
+          <w:rFonts w:ascii="Arial" w:hAnsi="Arial" w:cs="Arial"/>
+          <w:color w:val="00B0F0"/>
+          <w:sz w:val="19"/>
+          <w:szCs w:val="19"/>
+          <w:shd w:val="clear" w:color="auto" w:fill="FFFFFF"/>
+        </w:rPr>
+        <w:t xml:space="preserve"> modifies the sampling while GCMC-MBAR</w:t>
+      </w:r>
+      <w:r>
+        <w:rPr>
+          <w:rFonts w:ascii="Arial" w:hAnsi="Arial" w:cs="Arial"/>
+          <w:color w:val="00B0F0"/>
+          <w:sz w:val="19"/>
+          <w:szCs w:val="19"/>
+          <w:shd w:val="clear" w:color="auto" w:fill="FFFFFF"/>
+        </w:rPr>
+        <w:t xml:space="preserve"> only</w:t>
+      </w:r>
+      <w:r>
+        <w:rPr>
+          <w:rFonts w:ascii="Arial" w:hAnsi="Arial" w:cs="Arial"/>
+          <w:color w:val="00B0F0"/>
+          <w:sz w:val="19"/>
+          <w:szCs w:val="19"/>
+          <w:shd w:val="clear" w:color="auto" w:fill="FFFFFF"/>
+        </w:rPr>
+        <w:t xml:space="preserve"> modifies the data analysis. Therefore, it is conceivable to combine the two methods</w:t>
       </w:r>
       <w:r>
         <w:rPr>
@@ -2943,10 +2986,10 @@
         </w:rPr>
         <w:lastRenderedPageBreak/>
         <w:drawing>
-          <wp:inline distT="0" distB="0" distL="0" distR="0" wp14:anchorId="2793C7CF" wp14:editId="013F00D6">
-            <wp:extent cx="5943600" cy="3289935"/>
-            <wp:effectExtent l="0" t="0" r="0" b="5715"/>
-            <wp:docPr id="16" name="Picture 16"/>
+          <wp:inline distT="0" distB="0" distL="0" distR="0" wp14:anchorId="0CC339CC" wp14:editId="4150EFE3">
+            <wp:extent cx="5327650" cy="3434715"/>
+            <wp:effectExtent l="0" t="0" r="6350" b="0"/>
+            <wp:docPr id="3" name="Picture 3"/>
             <wp:cNvGraphicFramePr>
               <a:graphicFrameLocks xmlns:a="http://schemas.openxmlformats.org/drawingml/2006/main" noChangeAspect="1"/>
             </wp:cNvGraphicFramePr>
@@ -2954,7 +2997,7 @@
               <a:graphicData uri="http://schemas.openxmlformats.org/drawingml/2006/picture">
                 <pic:pic xmlns:pic="http://schemas.openxmlformats.org/drawingml/2006/picture">
                   <pic:nvPicPr>
-                    <pic:cNvPr id="0" name="Picture 9"/>
+                    <pic:cNvPr id="0" name="Picture 1"/>
                     <pic:cNvPicPr>
                       <a:picLocks noChangeAspect="1" noChangeArrowheads="1"/>
                     </pic:cNvPicPr>
@@ -2975,7 +3018,7 @@
                   <pic:spPr bwMode="auto">
                     <a:xfrm>
                       <a:off x="0" y="0"/>
-                      <a:ext cx="5943600" cy="3289935"/>
+                      <a:ext cx="5327650" cy="3434715"/>
                     </a:xfrm>
                     <a:prstGeom prst="rect">
                       <a:avLst/>
@@ -3312,7 +3355,80 @@
           <w:szCs w:val="19"/>
           <w:shd w:val="clear" w:color="auto" w:fill="FFFFFF"/>
         </w:rPr>
-        <w:t xml:space="preserve"> (where </w:t>
+        <w:t xml:space="preserve"> (where</w:t>
+      </w:r>
+      <w:r>
+        <w:rPr>
+          <w:rFonts w:ascii="Arial" w:eastAsiaTheme="minorEastAsia" w:hAnsi="Arial" w:cs="Arial"/>
+          <w:color w:val="00B0F0"/>
+          <w:sz w:val="19"/>
+          <w:szCs w:val="19"/>
+          <w:shd w:val="clear" w:color="auto" w:fill="FFFFFF"/>
+        </w:rPr>
+        <w:t xml:space="preserve"> </w:t>
+      </w:r>
+      <m:oMath>
+        <m:sSub>
+          <m:sSubPr>
+            <m:ctrlPr>
+              <w:rPr>
+                <w:rFonts w:ascii="Cambria Math" w:hAnsi="Cambria Math" w:cs="Arial"/>
+                <w:i/>
+                <w:color w:val="00B0F0"/>
+                <w:sz w:val="19"/>
+                <w:szCs w:val="19"/>
+                <w:shd w:val="clear" w:color="auto" w:fill="FFFFFF"/>
+              </w:rPr>
+            </m:ctrlPr>
+          </m:sSubPr>
+          <m:e>
+            <m:r>
+              <w:rPr>
+                <w:rFonts w:ascii="Cambria Math" w:hAnsi="Cambria Math" w:cs="Arial"/>
+                <w:color w:val="00B0F0"/>
+                <w:sz w:val="19"/>
+                <w:szCs w:val="19"/>
+                <w:shd w:val="clear" w:color="auto" w:fill="FFFFFF"/>
+              </w:rPr>
+              <m:t>θ</m:t>
+            </m:r>
+          </m:e>
+          <m:sub>
+            <m:r>
+              <m:rPr>
+                <m:sty m:val="p"/>
+              </m:rPr>
+              <w:rPr>
+                <w:rFonts w:ascii="Cambria Math" w:hAnsi="Cambria Math" w:cs="Arial"/>
+                <w:color w:val="00B0F0"/>
+                <w:sz w:val="19"/>
+                <w:szCs w:val="19"/>
+                <w:shd w:val="clear" w:color="auto" w:fill="FFFFFF"/>
+              </w:rPr>
+              <m:t>rr</m:t>
+            </m:r>
+          </m:sub>
+        </m:sSub>
+      </m:oMath>
+      <w:r>
+        <w:rPr>
+          <w:rFonts w:ascii="Arial" w:eastAsiaTheme="minorEastAsia" w:hAnsi="Arial" w:cs="Arial"/>
+          <w:color w:val="00B0F0"/>
+          <w:sz w:val="19"/>
+          <w:szCs w:val="19"/>
+          <w:shd w:val="clear" w:color="auto" w:fill="FFFFFF"/>
+        </w:rPr>
+        <w:t xml:space="preserve"> is one of the parameter sets that constitute</w:t>
+      </w:r>
+      <w:r>
+        <w:rPr>
+          <w:rFonts w:ascii="Arial" w:eastAsiaTheme="minorEastAsia" w:hAnsi="Arial" w:cs="Arial"/>
+          <w:color w:val="00B0F0"/>
+          <w:sz w:val="19"/>
+          <w:szCs w:val="19"/>
+          <w:shd w:val="clear" w:color="auto" w:fill="FFFFFF"/>
+        </w:rPr>
+        <w:t xml:space="preserve"> </w:t>
       </w:r>
       <m:oMath>
         <m:sSub>
@@ -3365,7 +3481,7 @@
           <w:szCs w:val="19"/>
           <w:shd w:val="clear" w:color="auto" w:fill="FFFFFF"/>
         </w:rPr>
-        <w:t xml:space="preserve"> are multiple parameter sets)</w:t>
+        <w:t>)</w:t>
       </w:r>
       <w:r>
         <w:rPr>
@@ -3830,10 +3946,10 @@
           <w:shd w:val="clear" w:color="auto" w:fill="FFFFFF"/>
         </w:rPr>
         <w:drawing>
-          <wp:inline distT="0" distB="0" distL="0" distR="0" wp14:anchorId="7B6A1CFD" wp14:editId="623C883C">
-            <wp:extent cx="5943600" cy="1768475"/>
-            <wp:effectExtent l="0" t="0" r="0" b="3175"/>
-            <wp:docPr id="20" name="Picture 20"/>
+          <wp:inline distT="0" distB="0" distL="0" distR="0" wp14:anchorId="647DE8C2" wp14:editId="30177032">
+            <wp:extent cx="5279390" cy="1558290"/>
+            <wp:effectExtent l="0" t="0" r="0" b="3810"/>
+            <wp:docPr id="6" name="Picture 6"/>
             <wp:cNvGraphicFramePr>
               <a:graphicFrameLocks xmlns:a="http://schemas.openxmlformats.org/drawingml/2006/main" noChangeAspect="1"/>
             </wp:cNvGraphicFramePr>
@@ -3841,7 +3957,7 @@
               <a:graphicData uri="http://schemas.openxmlformats.org/drawingml/2006/picture">
                 <pic:pic xmlns:pic="http://schemas.openxmlformats.org/drawingml/2006/picture">
                   <pic:nvPicPr>
-                    <pic:cNvPr id="0" name="Picture 12"/>
+                    <pic:cNvPr id="0" name="Picture 4"/>
                     <pic:cNvPicPr>
                       <a:picLocks noChangeAspect="1" noChangeArrowheads="1"/>
                     </pic:cNvPicPr>
@@ -3862,7 +3978,7 @@
                   <pic:spPr bwMode="auto">
                     <a:xfrm>
                       <a:off x="0" y="0"/>
-                      <a:ext cx="5943600" cy="1768475"/>
+                      <a:ext cx="5279390" cy="1558290"/>
                     </a:xfrm>
                     <a:prstGeom prst="rect">
                       <a:avLst/>
@@ -3899,10 +4015,10 @@
           <w:shd w:val="clear" w:color="auto" w:fill="FFFFFF"/>
         </w:rPr>
         <w:drawing>
-          <wp:inline distT="0" distB="0" distL="0" distR="0" wp14:anchorId="7D4CE499" wp14:editId="0FF2017B">
-            <wp:extent cx="5943600" cy="1197610"/>
-            <wp:effectExtent l="0" t="0" r="0" b="2540"/>
-            <wp:docPr id="21" name="Picture 21"/>
+          <wp:inline distT="0" distB="0" distL="0" distR="0" wp14:anchorId="67783579" wp14:editId="5EB746DF">
+            <wp:extent cx="5303520" cy="524510"/>
+            <wp:effectExtent l="0" t="0" r="0" b="8890"/>
+            <wp:docPr id="7" name="Picture 7"/>
             <wp:cNvGraphicFramePr>
               <a:graphicFrameLocks xmlns:a="http://schemas.openxmlformats.org/drawingml/2006/main" noChangeAspect="1"/>
             </wp:cNvGraphicFramePr>
@@ -3910,7 +4026,7 @@
               <a:graphicData uri="http://schemas.openxmlformats.org/drawingml/2006/picture">
                 <pic:pic xmlns:pic="http://schemas.openxmlformats.org/drawingml/2006/picture">
                   <pic:nvPicPr>
-                    <pic:cNvPr id="0" name="Picture 13"/>
+                    <pic:cNvPr id="0" name="Picture 5"/>
                     <pic:cNvPicPr>
                       <a:picLocks noChangeAspect="1" noChangeArrowheads="1"/>
                     </pic:cNvPicPr>
@@ -3931,7 +4047,7 @@
                   <pic:spPr bwMode="auto">
                     <a:xfrm>
                       <a:off x="0" y="0"/>
-                      <a:ext cx="5943600" cy="1197610"/>
+                      <a:ext cx="5303520" cy="524510"/>
                     </a:xfrm>
                     <a:prstGeom prst="rect">
                       <a:avLst/>
@@ -7316,7 +7432,27 @@
           <w:szCs w:val="19"/>
           <w:shd w:val="clear" w:color="auto" w:fill="FFFFFF"/>
         </w:rPr>
-        <w:t xml:space="preserve"> omission. Despite our great familiarity with the </w:t>
+        <w:t xml:space="preserve"> omission. Despite our </w:t>
+      </w:r>
+      <w:r>
+        <w:rPr>
+          <w:rFonts w:ascii="Arial" w:hAnsi="Arial" w:cs="Arial"/>
+          <w:color w:val="00B0F0"/>
+          <w:sz w:val="19"/>
+          <w:szCs w:val="19"/>
+          <w:shd w:val="clear" w:color="auto" w:fill="FFFFFF"/>
+        </w:rPr>
+        <w:t>assumed</w:t>
+      </w:r>
+      <w:r>
+        <w:rPr>
+          <w:rFonts w:ascii="Arial" w:hAnsi="Arial" w:cs="Arial"/>
+          <w:color w:val="00B0F0"/>
+          <w:sz w:val="19"/>
+          <w:szCs w:val="19"/>
+          <w:shd w:val="clear" w:color="auto" w:fill="FFFFFF"/>
+        </w:rPr>
+        <w:t xml:space="preserve"> familiarity with the </w:t>
       </w:r>
       <w:proofErr w:type="spellStart"/>
       <w:r>
@@ -7485,6 +7621,16 @@
           <w:szCs w:val="19"/>
           <w:shd w:val="clear" w:color="auto" w:fill="FFFFFF"/>
         </w:rPr>
+        <w:t xml:space="preserve">we did not consider </w:t>
+      </w:r>
+      <w:r>
+        <w:rPr>
+          <w:rFonts w:ascii="Arial" w:hAnsi="Arial" w:cs="Arial"/>
+          <w:color w:val="00B0F0"/>
+          <w:sz w:val="19"/>
+          <w:szCs w:val="19"/>
+          <w:shd w:val="clear" w:color="auto" w:fill="FFFFFF"/>
+        </w:rPr>
         <w:t xml:space="preserve">the </w:t>
       </w:r>
       <w:proofErr w:type="spellStart"/>
@@ -7507,7 +7653,7 @@
           <w:szCs w:val="19"/>
           <w:shd w:val="clear" w:color="auto" w:fill="FFFFFF"/>
         </w:rPr>
-        <w:t xml:space="preserve"> parameters were never considered prior to this reviewer’s comment, t</w:t>
+        <w:t xml:space="preserve"> parameters prior to this reviewer’s comment, t</w:t>
       </w:r>
       <w:r>
         <w:rPr>
@@ -7672,7 +7818,27 @@
           <w:szCs w:val="19"/>
           <w:shd w:val="clear" w:color="auto" w:fill="FFFFFF"/>
         </w:rPr>
-        <w:t xml:space="preserve">o better represent the literature, we now depict the </w:t>
+        <w:t xml:space="preserve">o better </w:t>
+      </w:r>
+      <w:r>
+        <w:rPr>
+          <w:rFonts w:ascii="Arial" w:hAnsi="Arial" w:cs="Arial"/>
+          <w:color w:val="00B0F0"/>
+          <w:sz w:val="19"/>
+          <w:szCs w:val="19"/>
+          <w:shd w:val="clear" w:color="auto" w:fill="FFFFFF"/>
+        </w:rPr>
+        <w:t>capture</w:t>
+      </w:r>
+      <w:r>
+        <w:rPr>
+          <w:rFonts w:ascii="Arial" w:hAnsi="Arial" w:cs="Arial"/>
+          <w:color w:val="00B0F0"/>
+          <w:sz w:val="19"/>
+          <w:szCs w:val="19"/>
+          <w:shd w:val="clear" w:color="auto" w:fill="FFFFFF"/>
+        </w:rPr>
+        <w:t xml:space="preserve"> the literature, we now depict the </w:t>
       </w:r>
       <w:proofErr w:type="spellStart"/>
       <w:r>
@@ -10595,37 +10761,39 @@
           <w:szCs w:val="19"/>
           <w:shd w:val="clear" w:color="auto" w:fill="FFFFFF"/>
         </w:rPr>
-        <w:t xml:space="preserve">we have </w:t>
-      </w:r>
-      <w:r>
-        <w:rPr>
-          <w:rFonts w:ascii="Arial" w:eastAsiaTheme="minorEastAsia" w:hAnsi="Arial" w:cs="Arial"/>
-          <w:color w:val="00B0F0"/>
-          <w:sz w:val="19"/>
-          <w:szCs w:val="19"/>
-          <w:shd w:val="clear" w:color="auto" w:fill="FFFFFF"/>
-        </w:rPr>
-        <w:t xml:space="preserve">computed the </w:t>
-      </w:r>
-      <w:r>
-        <w:rPr>
-          <w:rFonts w:ascii="Arial" w:eastAsiaTheme="minorEastAsia" w:hAnsi="Arial" w:cs="Arial"/>
-          <w:color w:val="00B0F0"/>
-          <w:sz w:val="19"/>
-          <w:szCs w:val="19"/>
-          <w:shd w:val="clear" w:color="auto" w:fill="FFFFFF"/>
-        </w:rPr>
-        <w:t xml:space="preserve">cyclohexane </w:t>
-      </w:r>
-      <w:r>
-        <w:rPr>
-          <w:rFonts w:ascii="Arial" w:eastAsiaTheme="minorEastAsia" w:hAnsi="Arial" w:cs="Arial"/>
-          <w:color w:val="00B0F0"/>
-          <w:sz w:val="19"/>
-          <w:szCs w:val="19"/>
-          <w:shd w:val="clear" w:color="auto" w:fill="FFFFFF"/>
-        </w:rPr>
-        <w:t>phase equilibria for the</w:t>
+        <w:t>we have</w:t>
+      </w:r>
+      <w:r>
+        <w:rPr>
+          <w:rFonts w:ascii="Arial" w:eastAsiaTheme="minorEastAsia" w:hAnsi="Arial" w:cs="Arial"/>
+          <w:color w:val="00B0F0"/>
+          <w:sz w:val="19"/>
+          <w:szCs w:val="19"/>
+          <w:shd w:val="clear" w:color="auto" w:fill="FFFFFF"/>
+        </w:rPr>
+        <w:t xml:space="preserve"> performed additional simulations with the </w:t>
+      </w:r>
+      <w:proofErr w:type="spellStart"/>
+      <w:r>
+        <w:rPr>
+          <w:rFonts w:ascii="Arial" w:eastAsiaTheme="minorEastAsia" w:hAnsi="Arial" w:cs="Arial"/>
+          <w:color w:val="00B0F0"/>
+          <w:sz w:val="19"/>
+          <w:szCs w:val="19"/>
+          <w:shd w:val="clear" w:color="auto" w:fill="FFFFFF"/>
+        </w:rPr>
+        <w:t>TAMie</w:t>
+      </w:r>
+      <w:proofErr w:type="spellEnd"/>
+      <w:r>
+        <w:rPr>
+          <w:rFonts w:ascii="Arial" w:eastAsiaTheme="minorEastAsia" w:hAnsi="Arial" w:cs="Arial"/>
+          <w:color w:val="00B0F0"/>
+          <w:sz w:val="19"/>
+          <w:szCs w:val="19"/>
+          <w:shd w:val="clear" w:color="auto" w:fill="FFFFFF"/>
+        </w:rPr>
+        <w:t xml:space="preserve"> force field for cyclohexane and</w:t>
       </w:r>
       <w:r>
         <w:rPr>
@@ -10637,37 +10805,15 @@
         </w:rPr>
         <w:t xml:space="preserve"> </w:t>
       </w:r>
-      <w:proofErr w:type="spellStart"/>
-      <w:r>
-        <w:rPr>
-          <w:rFonts w:ascii="Arial" w:eastAsiaTheme="minorEastAsia" w:hAnsi="Arial" w:cs="Arial"/>
-          <w:color w:val="00B0F0"/>
-          <w:sz w:val="19"/>
-          <w:szCs w:val="19"/>
-          <w:shd w:val="clear" w:color="auto" w:fill="FFFFFF"/>
-        </w:rPr>
-        <w:t>TAMie</w:t>
-      </w:r>
-      <w:proofErr w:type="spellEnd"/>
-      <w:r>
-        <w:rPr>
-          <w:rFonts w:ascii="Arial" w:eastAsiaTheme="minorEastAsia" w:hAnsi="Arial" w:cs="Arial"/>
-          <w:color w:val="00B0F0"/>
-          <w:sz w:val="19"/>
-          <w:szCs w:val="19"/>
-          <w:shd w:val="clear" w:color="auto" w:fill="FFFFFF"/>
-        </w:rPr>
-        <w:t xml:space="preserve"> force field</w:t>
-      </w:r>
-      <w:r>
-        <w:rPr>
-          <w:rFonts w:ascii="Arial" w:eastAsiaTheme="minorEastAsia" w:hAnsi="Arial" w:cs="Arial"/>
-          <w:color w:val="00B0F0"/>
-          <w:sz w:val="19"/>
-          <w:szCs w:val="19"/>
-          <w:shd w:val="clear" w:color="auto" w:fill="FFFFFF"/>
-        </w:rPr>
-        <w:t xml:space="preserve"> (labeled “</w:t>
+      <w:r>
+        <w:rPr>
+          <w:rFonts w:ascii="Arial" w:eastAsiaTheme="minorEastAsia" w:hAnsi="Arial" w:cs="Arial"/>
+          <w:color w:val="00B0F0"/>
+          <w:sz w:val="19"/>
+          <w:szCs w:val="19"/>
+          <w:shd w:val="clear" w:color="auto" w:fill="FFFFFF"/>
+        </w:rPr>
+        <w:t>computed the phase equilibria (labeled “</w:t>
       </w:r>
       <w:proofErr w:type="spellStart"/>
       <w:r>
@@ -11314,11 +11460,10 @@
           <w:noProof/>
           <w:u w:val="single"/>
         </w:rPr>
-        <w:lastRenderedPageBreak/>
         <w:drawing>
-          <wp:inline distT="0" distB="0" distL="0" distR="0" wp14:anchorId="6BAF2121" wp14:editId="19331030">
-            <wp:extent cx="5943600" cy="6506845"/>
-            <wp:effectExtent l="0" t="0" r="0" b="8255"/>
+          <wp:inline distT="0" distB="0" distL="0" distR="0" wp14:anchorId="6BAF2121" wp14:editId="5D851F51">
+            <wp:extent cx="5573864" cy="6102071"/>
+            <wp:effectExtent l="0" t="0" r="8255" b="0"/>
             <wp:docPr id="9" name="Picture 9"/>
             <wp:cNvGraphicFramePr>
               <a:graphicFrameLocks xmlns:a="http://schemas.openxmlformats.org/drawingml/2006/main" noChangeAspect="1"/>
@@ -11348,7 +11493,7 @@
                   <pic:spPr bwMode="auto">
                     <a:xfrm>
                       <a:off x="0" y="0"/>
-                      <a:ext cx="5943600" cy="6506845"/>
+                      <a:ext cx="5573864" cy="6102071"/>
                     </a:xfrm>
                     <a:prstGeom prst="rect">
                       <a:avLst/>
@@ -11367,29 +11512,25 @@
     </w:p>
     <w:p>
       <w:pPr>
-        <w:rPr>
-          <w:rFonts w:ascii="Arial" w:eastAsiaTheme="minorEastAsia" w:hAnsi="Arial" w:cs="Arial"/>
-          <w:color w:val="00B0F0"/>
-          <w:sz w:val="19"/>
-          <w:szCs w:val="19"/>
-          <w:shd w:val="clear" w:color="auto" w:fill="FFFFFF"/>
-        </w:rPr>
-      </w:pPr>
-      <w:r>
-        <w:rPr>
-          <w:rFonts w:ascii="Arial" w:eastAsiaTheme="minorEastAsia" w:hAnsi="Arial" w:cs="Arial"/>
+        <w:jc w:val="center"/>
+        <w:rPr>
+          <w:rFonts w:ascii="Arial" w:eastAsiaTheme="minorEastAsia" w:hAnsi="Arial" w:cs="Arial"/>
+          <w:color w:val="00B0F0"/>
+          <w:sz w:val="19"/>
+          <w:szCs w:val="19"/>
+          <w:shd w:val="clear" w:color="auto" w:fill="FFFFFF"/>
+        </w:rPr>
+      </w:pPr>
+      <w:r>
+        <w:rPr>
           <w:noProof/>
-          <w:color w:val="00B0F0"/>
-          <w:sz w:val="19"/>
-          <w:szCs w:val="19"/>
-          <w:shd w:val="clear" w:color="auto" w:fill="FFFFFF"/>
         </w:rPr>
         <w:lastRenderedPageBreak/>
         <w:drawing>
-          <wp:inline distT="0" distB="0" distL="0" distR="0" wp14:anchorId="6F13F0B4" wp14:editId="26855FA5">
-            <wp:extent cx="5943600" cy="6214745"/>
-            <wp:effectExtent l="0" t="0" r="0" b="0"/>
-            <wp:docPr id="10" name="Picture 10"/>
+          <wp:inline distT="0" distB="0" distL="0" distR="0" wp14:anchorId="4A95E06B" wp14:editId="3CDBA0FA">
+            <wp:extent cx="5637474" cy="6893560"/>
+            <wp:effectExtent l="0" t="0" r="1905" b="2540"/>
+            <wp:docPr id="39" name="Picture 39"/>
             <wp:cNvGraphicFramePr>
               <a:graphicFrameLocks xmlns:a="http://schemas.openxmlformats.org/drawingml/2006/main" noChangeAspect="1"/>
             </wp:cNvGraphicFramePr>
@@ -11397,36 +11538,30 @@
               <a:graphicData uri="http://schemas.openxmlformats.org/drawingml/2006/picture">
                 <pic:pic xmlns:pic="http://schemas.openxmlformats.org/drawingml/2006/picture">
                   <pic:nvPicPr>
-                    <pic:cNvPr id="0" name="Picture 3"/>
-                    <pic:cNvPicPr>
-                      <a:picLocks noChangeAspect="1" noChangeArrowheads="1"/>
-                    </pic:cNvPicPr>
+                    <pic:cNvPr id="1" name=""/>
+                    <pic:cNvPicPr/>
                   </pic:nvPicPr>
-                  <pic:blipFill>
-                    <a:blip r:embed="rId33">
-                      <a:extLst>
-                        <a:ext uri="{28A0092B-C50C-407E-A947-70E740481C1C}">
-                          <a14:useLocalDpi xmlns:a14="http://schemas.microsoft.com/office/drawing/2010/main" val="0"/>
-                        </a:ext>
-                      </a:extLst>
-                    </a:blip>
-                    <a:srcRect/>
-                    <a:stretch>
-                      <a:fillRect/>
-                    </a:stretch>
+                  <pic:blipFill rotWithShape="1">
+                    <a:blip r:embed="rId33"/>
+                    <a:srcRect r="1070"/>
+                    <a:stretch/>
                   </pic:blipFill>
                   <pic:spPr bwMode="auto">
                     <a:xfrm>
                       <a:off x="0" y="0"/>
-                      <a:ext cx="5943600" cy="6214745"/>
+                      <a:ext cx="5646514" cy="6904614"/>
                     </a:xfrm>
                     <a:prstGeom prst="rect">
                       <a:avLst/>
                     </a:prstGeom>
-                    <a:noFill/>
                     <a:ln>
                       <a:noFill/>
                     </a:ln>
+                    <a:extLst>
+                      <a:ext uri="{53640926-AAD7-44D8-BBD7-CCE9431645EC}">
+                        <a14:shadowObscured xmlns:a14="http://schemas.microsoft.com/office/drawing/2010/main"/>
+                      </a:ext>
+                    </a:extLst>
                   </pic:spPr>
                 </pic:pic>
               </a:graphicData>
@@ -11452,12 +11587,40 @@
           <w:u w:val="single"/>
         </w:rPr>
       </w:pPr>
-      <w:r>
+    </w:p>
+    <w:p>
+      <w:pPr>
         <w:rPr>
           <w:rFonts w:ascii="Cambria" w:hAnsi="Cambria"/>
           <w:b/>
           <w:u w:val="single"/>
         </w:rPr>
+      </w:pPr>
+    </w:p>
+    <w:p>
+      <w:pPr>
+        <w:rPr>
+          <w:rFonts w:ascii="Cambria" w:hAnsi="Cambria"/>
+          <w:b/>
+          <w:u w:val="single"/>
+        </w:rPr>
+      </w:pPr>
+    </w:p>
+    <w:p>
+      <w:pPr>
+        <w:rPr>
+          <w:rFonts w:ascii="Cambria" w:hAnsi="Cambria"/>
+          <w:b/>
+          <w:u w:val="single"/>
+        </w:rPr>
+      </w:pPr>
+      <w:r>
+        <w:rPr>
+          <w:rFonts w:ascii="Cambria" w:hAnsi="Cambria"/>
+          <w:b/>
+          <w:u w:val="single"/>
+        </w:rPr>
+        <w:lastRenderedPageBreak/>
         <w:t>Comment #</w:t>
       </w:r>
       <w:r>
@@ -11730,7 +11893,6 @@
           <w:szCs w:val="19"/>
           <w:shd w:val="clear" w:color="auto" w:fill="FFFFFF"/>
         </w:rPr>
-        <w:lastRenderedPageBreak/>
         <w:drawing>
           <wp:inline distT="0" distB="0" distL="0" distR="0" wp14:anchorId="0BC62468" wp14:editId="17F0FD27">
             <wp:extent cx="5943600" cy="343535"/>
@@ -12021,7 +12183,17 @@
           <w:szCs w:val="19"/>
           <w:shd w:val="clear" w:color="auto" w:fill="FFFFFF"/>
         </w:rPr>
-        <w:t>For example, a</w:t>
+        <w:t>To clarify</w:t>
+      </w:r>
+      <w:r>
+        <w:rPr>
+          <w:rFonts w:ascii="Arial" w:hAnsi="Arial" w:cs="Arial"/>
+          <w:color w:val="00B0F0"/>
+          <w:sz w:val="19"/>
+          <w:szCs w:val="19"/>
+          <w:shd w:val="clear" w:color="auto" w:fill="FFFFFF"/>
+        </w:rPr>
+        <w:t>, a</w:t>
       </w:r>
       <w:r>
         <w:rPr>
@@ -12239,7 +12411,6 @@
           <w:shd w:val="clear" w:color="auto" w:fill="FFFFFF"/>
         </w:rPr>
       </w:pPr>
-      <w:bookmarkStart w:id="0" w:name="_GoBack"/>
       <w:r>
         <w:rPr>
           <w:rFonts w:ascii="Arial" w:hAnsi="Arial" w:cs="Arial"/>
@@ -12299,7 +12470,6 @@
           </wp:inline>
         </w:drawing>
       </w:r>
-      <w:bookmarkEnd w:id="0"/>
     </w:p>
     <w:p>
       <w:pPr>
@@ -16464,7 +16634,7 @@
 </file>
 
 <file path=customXml/itemProps1.xml><?xml version="1.0" encoding="utf-8"?>
-<ds:datastoreItem xmlns:ds="http://schemas.openxmlformats.org/officeDocument/2006/customXml" ds:itemID="{F0768513-07EB-4362-9D85-B44895EAACB9}">
+<ds:datastoreItem xmlns:ds="http://schemas.openxmlformats.org/officeDocument/2006/customXml" ds:itemID="{FB7FEF9B-3A64-4171-81E6-5676D80CD0BC}">
   <ds:schemaRefs>
     <ds:schemaRef ds:uri="http://schemas.openxmlformats.org/officeDocument/2006/bibliography"/>
   </ds:schemaRefs>

</xml_diff>